<commit_message>
Correcciones de indices cons 2 y 3
</commit_message>
<xml_diff>
--- a/Primer taller/Taller 1 - Equipo 1.docx
+++ b/Primer taller/Taller 1 - Equipo 1.docx
@@ -1,6 +1,6 @@
 
 <file path=word/document.xml><?xml version="1.0" encoding="utf-8"?>
-<w:document xmlns:wpc="http://schemas.microsoft.com/office/word/2010/wordprocessingCanvas" xmlns:cx="http://schemas.microsoft.com/office/drawing/2014/chartex" xmlns:cx1="http://schemas.microsoft.com/office/drawing/2015/9/8/chartex" xmlns:cx2="http://schemas.microsoft.com/office/drawing/2015/10/21/chartex" xmlns:cx3="http://schemas.microsoft.com/office/drawing/2016/5/9/chartex" xmlns:cx4="http://schemas.microsoft.com/office/drawing/2016/5/10/chartex" xmlns:cx5="http://schemas.microsoft.com/office/drawing/2016/5/11/chartex" xmlns:cx6="http://schemas.microsoft.com/office/drawing/2016/5/12/chartex" xmlns:cx7="http://schemas.microsoft.com/office/drawing/2016/5/13/chartex" xmlns:cx8="http://schemas.microsoft.com/office/drawing/2016/5/14/chartex" xmlns:mc="http://schemas.openxmlformats.org/markup-compatibility/2006" xmlns:aink="http://schemas.microsoft.com/office/drawing/2016/ink" xmlns:am3d="http://schemas.microsoft.com/office/drawing/2017/model3d" xmlns:o="urn:schemas-microsoft-com:office:office" xmlns:oel="http://schemas.microsoft.com/office/2019/extlst" xmlns:r="http://schemas.openxmlformats.org/officeDocument/2006/relationships" xmlns:m="http://schemas.openxmlformats.org/officeDocument/2006/math" xmlns:v="urn:schemas-microsoft-com:vml" xmlns:wp14="http://schemas.microsoft.com/office/word/2010/wordprocessingDrawing" xmlns:wp="http://schemas.openxmlformats.org/drawingml/2006/wordprocessingDrawing" xmlns:w10="urn:schemas-microsoft-com:office:word" xmlns:w="http://schemas.openxmlformats.org/wordprocessingml/2006/main" xmlns:w14="http://schemas.microsoft.com/office/word/2010/wordml" xmlns:w15="http://schemas.microsoft.com/office/word/2012/wordml" xmlns:w16cex="http://schemas.microsoft.com/office/word/2018/wordml/cex" xmlns:w16cid="http://schemas.microsoft.com/office/word/2016/wordml/cid" xmlns:w16="http://schemas.microsoft.com/office/word/2018/wordml" xmlns:w16sdtdh="http://schemas.microsoft.com/office/word/2020/wordml/sdtdatahash" xmlns:w16se="http://schemas.microsoft.com/office/word/2015/wordml/symex" xmlns:wpg="http://schemas.microsoft.com/office/word/2010/wordprocessingGroup" xmlns:wpi="http://schemas.microsoft.com/office/word/2010/wordprocessingInk" xmlns:wne="http://schemas.microsoft.com/office/word/2006/wordml" xmlns:wps="http://schemas.microsoft.com/office/word/2010/wordprocessingShape" mc:Ignorable="w14 w15 w16se w16cid w16 w16cex w16sdtdh wp14">
+<w:document xmlns:wpc="http://schemas.microsoft.com/office/word/2010/wordprocessingCanvas" xmlns:cx="http://schemas.microsoft.com/office/drawing/2014/chartex" xmlns:cx1="http://schemas.microsoft.com/office/drawing/2015/9/8/chartex" xmlns:mc="http://schemas.openxmlformats.org/markup-compatibility/2006" xmlns:o="urn:schemas-microsoft-com:office:office" xmlns:r="http://schemas.openxmlformats.org/officeDocument/2006/relationships" xmlns:m="http://schemas.openxmlformats.org/officeDocument/2006/math" xmlns:v="urn:schemas-microsoft-com:vml" xmlns:wp14="http://schemas.microsoft.com/office/word/2010/wordprocessingDrawing" xmlns:wp="http://schemas.openxmlformats.org/drawingml/2006/wordprocessingDrawing" xmlns:w10="urn:schemas-microsoft-com:office:word" xmlns:w="http://schemas.openxmlformats.org/wordprocessingml/2006/main" xmlns:w14="http://schemas.microsoft.com/office/word/2010/wordml" xmlns:w15="http://schemas.microsoft.com/office/word/2012/wordml" xmlns:w16se="http://schemas.microsoft.com/office/word/2015/wordml/symex" xmlns:wpg="http://schemas.microsoft.com/office/word/2010/wordprocessingGroup" xmlns:wpi="http://schemas.microsoft.com/office/word/2010/wordprocessingInk" xmlns:wne="http://schemas.microsoft.com/office/word/2006/wordml" xmlns:wps="http://schemas.microsoft.com/office/word/2010/wordprocessingShape" mc:Ignorable="w14 w15 w16se wp14">
   <w:body>
     <w:p>
       <w:pPr>
@@ -173,36 +173,8 @@
           <w:sz w:val="24"/>
           <w:szCs w:val="24"/>
         </w:rPr>
-        <w:t xml:space="preserve">Julio Cesar </w:t>
-      </w:r>
-      <w:proofErr w:type="spellStart"/>
-      <w:r>
-        <w:rPr>
-          <w:rFonts w:ascii="Arial" w:hAnsi="Arial" w:cs="Arial"/>
-          <w:sz w:val="24"/>
-          <w:szCs w:val="24"/>
-        </w:rPr>
-        <w:t>Florez</w:t>
-      </w:r>
-      <w:proofErr w:type="spellEnd"/>
-      <w:r>
-        <w:rPr>
-          <w:rFonts w:ascii="Arial" w:hAnsi="Arial" w:cs="Arial"/>
-          <w:sz w:val="24"/>
-          <w:szCs w:val="24"/>
-        </w:rPr>
-        <w:t xml:space="preserve"> </w:t>
-      </w:r>
-      <w:proofErr w:type="spellStart"/>
-      <w:r>
-        <w:rPr>
-          <w:rFonts w:ascii="Arial" w:hAnsi="Arial" w:cs="Arial"/>
-          <w:sz w:val="24"/>
-          <w:szCs w:val="24"/>
-        </w:rPr>
-        <w:t>Baez</w:t>
-      </w:r>
-      <w:proofErr w:type="spellEnd"/>
+        <w:t>Julio Cesar Florez Baez</w:t>
+      </w:r>
     </w:p>
     <w:p>
       <w:pPr>
@@ -477,8 +449,10 @@
           <w:sz w:val="24"/>
           <w:szCs w:val="24"/>
         </w:rPr>
-        <w:t>28</w:t>
-      </w:r>
+        <w:t>29</w:t>
+      </w:r>
+      <w:bookmarkStart w:id="1" w:name="_GoBack"/>
+      <w:bookmarkEnd w:id="1"/>
       <w:r>
         <w:rPr>
           <w:rFonts w:ascii="Arial" w:hAnsi="Arial" w:cs="Arial"/>
@@ -2855,6 +2829,7 @@
           <w:noProof/>
           <w:sz w:val="24"/>
           <w:szCs w:val="24"/>
+          <w:lang w:val="en-US"/>
         </w:rPr>
         <w:drawing>
           <wp:inline distT="0" distB="0" distL="0" distR="0" wp14:anchorId="683EEDA6" wp14:editId="512FE846">
@@ -2948,6 +2923,7 @@
           <w:noProof/>
           <w:sz w:val="24"/>
           <w:szCs w:val="24"/>
+          <w:lang w:val="en-US"/>
         </w:rPr>
         <w:drawing>
           <wp:inline distT="0" distB="0" distL="0" distR="0" wp14:anchorId="3F038047" wp14:editId="045CEF2D">
@@ -3041,6 +3017,7 @@
           <w:noProof/>
           <w:sz w:val="24"/>
           <w:szCs w:val="24"/>
+          <w:lang w:val="en-US"/>
         </w:rPr>
         <w:drawing>
           <wp:inline distT="0" distB="0" distL="0" distR="0" wp14:anchorId="4401FE19" wp14:editId="297EB44B">
@@ -3134,6 +3111,7 @@
           <w:noProof/>
           <w:sz w:val="24"/>
           <w:szCs w:val="24"/>
+          <w:lang w:val="en-US"/>
         </w:rPr>
         <w:drawing>
           <wp:inline distT="0" distB="0" distL="0" distR="0" wp14:anchorId="0F262CAB" wp14:editId="6CB0915B">
@@ -3227,6 +3205,7 @@
           <w:noProof/>
           <w:sz w:val="24"/>
           <w:szCs w:val="24"/>
+          <w:lang w:val="en-US"/>
         </w:rPr>
         <w:drawing>
           <wp:inline distT="0" distB="0" distL="0" distR="0" wp14:anchorId="6CEC82A1" wp14:editId="167B7C2F">
@@ -3320,6 +3299,7 @@
           <w:noProof/>
           <w:sz w:val="24"/>
           <w:szCs w:val="24"/>
+          <w:lang w:val="en-US"/>
         </w:rPr>
         <w:drawing>
           <wp:inline distT="0" distB="0" distL="0" distR="0" wp14:anchorId="234B3038" wp14:editId="6A4A00CD">
@@ -3413,6 +3393,7 @@
           <w:noProof/>
           <w:sz w:val="24"/>
           <w:szCs w:val="24"/>
+          <w:lang w:val="en-US"/>
         </w:rPr>
         <w:lastRenderedPageBreak/>
         <w:drawing>
@@ -3507,6 +3488,7 @@
           <w:noProof/>
           <w:sz w:val="24"/>
           <w:szCs w:val="24"/>
+          <w:lang w:val="en-US"/>
         </w:rPr>
         <w:drawing>
           <wp:inline distT="0" distB="0" distL="0" distR="0" wp14:anchorId="0156AD5C" wp14:editId="0D0876CB">
@@ -3600,6 +3582,7 @@
           <w:noProof/>
           <w:sz w:val="24"/>
           <w:szCs w:val="24"/>
+          <w:lang w:val="en-US"/>
         </w:rPr>
         <w:lastRenderedPageBreak/>
         <w:drawing>
@@ -3694,6 +3677,7 @@
           <w:noProof/>
           <w:sz w:val="24"/>
           <w:szCs w:val="24"/>
+          <w:lang w:val="en-US"/>
         </w:rPr>
         <w:drawing>
           <wp:inline distT="0" distB="0" distL="0" distR="0" wp14:anchorId="4FD43323" wp14:editId="2A2B2FE7">
@@ -4105,7 +4089,7 @@
               </wp:anchor>
             </w:drawing>
           </mc:Choice>
-          <mc:Fallback>
+          <mc:Fallback xmlns:w16sdtdh="http://schemas.microsoft.com/office/word/2020/wordml/sdtdatahash" xmlns:w16="http://schemas.microsoft.com/office/word/2018/wordml" xmlns:w16cid="http://schemas.microsoft.com/office/word/2016/wordml/cid" xmlns:w16cex="http://schemas.microsoft.com/office/word/2018/wordml/cex" xmlns:oel="http://schemas.microsoft.com/office/2019/extlst" xmlns:am3d="http://schemas.microsoft.com/office/drawing/2017/model3d" xmlns:aink="http://schemas.microsoft.com/office/drawing/2016/ink" xmlns:cx8="http://schemas.microsoft.com/office/drawing/2016/5/14/chartex" xmlns:cx7="http://schemas.microsoft.com/office/drawing/2016/5/13/chartex" xmlns:cx6="http://schemas.microsoft.com/office/drawing/2016/5/12/chartex" xmlns:cx5="http://schemas.microsoft.com/office/drawing/2016/5/11/chartex" xmlns:cx4="http://schemas.microsoft.com/office/drawing/2016/5/10/chartex" xmlns:cx3="http://schemas.microsoft.com/office/drawing/2016/5/9/chartex" xmlns:cx2="http://schemas.microsoft.com/office/drawing/2015/10/21/chartex">
             <w:pict>
               <v:shapetype w14:anchorId="3E6EF9CA" id="_x0000_t202" coordsize="21600,21600" o:spt="202" path="m,l,21600r21600,l21600,xe">
                 <v:stroke joinstyle="miter"/>
@@ -4323,7 +4307,7 @@
               </wp:anchor>
             </w:drawing>
           </mc:Choice>
-          <mc:Fallback>
+          <mc:Fallback xmlns:w16sdtdh="http://schemas.microsoft.com/office/word/2020/wordml/sdtdatahash" xmlns:w16="http://schemas.microsoft.com/office/word/2018/wordml" xmlns:w16cid="http://schemas.microsoft.com/office/word/2016/wordml/cid" xmlns:w16cex="http://schemas.microsoft.com/office/word/2018/wordml/cex" xmlns:oel="http://schemas.microsoft.com/office/2019/extlst" xmlns:am3d="http://schemas.microsoft.com/office/drawing/2017/model3d" xmlns:aink="http://schemas.microsoft.com/office/drawing/2016/ink" xmlns:cx8="http://schemas.microsoft.com/office/drawing/2016/5/14/chartex" xmlns:cx7="http://schemas.microsoft.com/office/drawing/2016/5/13/chartex" xmlns:cx6="http://schemas.microsoft.com/office/drawing/2016/5/12/chartex" xmlns:cx5="http://schemas.microsoft.com/office/drawing/2016/5/11/chartex" xmlns:cx4="http://schemas.microsoft.com/office/drawing/2016/5/10/chartex" xmlns:cx3="http://schemas.microsoft.com/office/drawing/2016/5/9/chartex" xmlns:cx2="http://schemas.microsoft.com/office/drawing/2015/10/21/chartex">
             <w:pict>
               <v:shape w14:anchorId="67C66A0C" id="Cuadro de texto 33" o:spid="_x0000_s1027" type="#_x0000_t202" style="position:absolute;left:0;text-align:left;margin-left:319.95pt;margin-top:39.75pt;width:17.4pt;height:19.8pt;z-index:251661312;visibility:visible;mso-wrap-style:square;mso-width-percent:0;mso-height-percent:0;mso-wrap-distance-left:9pt;mso-wrap-distance-top:0;mso-wrap-distance-right:9pt;mso-wrap-distance-bottom:0;mso-position-horizontal:absolute;mso-position-horizontal-relative:text;mso-position-vertical:absolute;mso-position-vertical-relative:text;mso-width-percent:0;mso-height-percent:0;mso-width-relative:margin;mso-height-relative:margin;v-text-anchor:top" o:gfxdata="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" filled="f" stroked="f" strokeweight=".5pt">
                 <v:textbox>
@@ -4553,7 +4537,7 @@
               </wp:anchor>
             </w:drawing>
           </mc:Choice>
-          <mc:Fallback>
+          <mc:Fallback xmlns:w16sdtdh="http://schemas.microsoft.com/office/word/2020/wordml/sdtdatahash" xmlns:w16="http://schemas.microsoft.com/office/word/2018/wordml" xmlns:w16cid="http://schemas.microsoft.com/office/word/2016/wordml/cid" xmlns:w16cex="http://schemas.microsoft.com/office/word/2018/wordml/cex" xmlns:oel="http://schemas.microsoft.com/office/2019/extlst" xmlns:am3d="http://schemas.microsoft.com/office/drawing/2017/model3d" xmlns:aink="http://schemas.microsoft.com/office/drawing/2016/ink" xmlns:cx8="http://schemas.microsoft.com/office/drawing/2016/5/14/chartex" xmlns:cx7="http://schemas.microsoft.com/office/drawing/2016/5/13/chartex" xmlns:cx6="http://schemas.microsoft.com/office/drawing/2016/5/12/chartex" xmlns:cx5="http://schemas.microsoft.com/office/drawing/2016/5/11/chartex" xmlns:cx4="http://schemas.microsoft.com/office/drawing/2016/5/10/chartex" xmlns:cx3="http://schemas.microsoft.com/office/drawing/2016/5/9/chartex" xmlns:cx2="http://schemas.microsoft.com/office/drawing/2015/10/21/chartex">
             <w:pict>
               <v:shape w14:anchorId="4946DC87" id="Cuadro de texto 34" o:spid="_x0000_s1028" type="#_x0000_t202" style="position:absolute;left:0;text-align:left;margin-left:342.15pt;margin-top:45.55pt;width:17.4pt;height:19.8pt;z-index:251663360;visibility:visible;mso-wrap-style:square;mso-width-percent:0;mso-height-percent:0;mso-wrap-distance-left:9pt;mso-wrap-distance-top:0;mso-wrap-distance-right:9pt;mso-wrap-distance-bottom:0;mso-position-horizontal:absolute;mso-position-horizontal-relative:text;mso-position-vertical:absolute;mso-position-vertical-relative:text;mso-width-percent:0;mso-height-percent:0;mso-width-relative:margin;mso-height-relative:margin;v-text-anchor:top" o:gfxdata="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" filled="f" stroked="f" strokeweight=".5pt">
                 <v:textbox>
@@ -5220,6 +5204,7 @@
       <w:r>
         <w:rPr>
           <w:noProof/>
+          <w:lang w:val="en-US"/>
         </w:rPr>
         <w:drawing>
           <wp:inline distT="0" distB="0" distL="0" distR="0" wp14:anchorId="7C57E5B0" wp14:editId="0505C7BB">
@@ -5304,6 +5289,7 @@
       <w:r>
         <w:rPr>
           <w:noProof/>
+          <w:lang w:val="en-US"/>
         </w:rPr>
         <w:lastRenderedPageBreak/>
         <w:drawing>
@@ -5455,6 +5441,7 @@
       <w:r>
         <w:rPr>
           <w:noProof/>
+          <w:lang w:val="en-US"/>
         </w:rPr>
         <w:drawing>
           <wp:inline distT="0" distB="0" distL="0" distR="0" wp14:anchorId="01B15327" wp14:editId="7E5585E2">
@@ -5532,6 +5519,7 @@
       <w:r>
         <w:rPr>
           <w:noProof/>
+          <w:lang w:val="en-US"/>
         </w:rPr>
         <w:drawing>
           <wp:inline distT="0" distB="0" distL="0" distR="0" wp14:anchorId="7FFDB4EE" wp14:editId="5254AFB0">
@@ -5622,6 +5610,7 @@
       <w:r>
         <w:rPr>
           <w:noProof/>
+          <w:lang w:val="en-US"/>
         </w:rPr>
         <w:lastRenderedPageBreak/>
         <w:drawing>
@@ -5726,6 +5715,7 @@
       <w:r>
         <w:rPr>
           <w:noProof/>
+          <w:lang w:val="en-US"/>
         </w:rPr>
         <w:drawing>
           <wp:inline distT="0" distB="0" distL="0" distR="0" wp14:anchorId="4D9544BC" wp14:editId="64C45F45">
@@ -5816,6 +5806,7 @@
       <w:r>
         <w:rPr>
           <w:noProof/>
+          <w:lang w:val="en-US"/>
         </w:rPr>
         <w:drawing>
           <wp:inline distT="0" distB="0" distL="0" distR="0" wp14:anchorId="003A6165" wp14:editId="238829A1">
@@ -5906,6 +5897,7 @@
       <w:r>
         <w:rPr>
           <w:noProof/>
+          <w:lang w:val="en-US"/>
         </w:rPr>
         <w:lastRenderedPageBreak/>
         <w:drawing>
@@ -5997,6 +5989,7 @@
       <w:r>
         <w:rPr>
           <w:noProof/>
+          <w:lang w:val="en-US"/>
         </w:rPr>
         <w:drawing>
           <wp:inline distT="0" distB="0" distL="0" distR="0" wp14:anchorId="5F4AA709" wp14:editId="5C24A4A1">
@@ -6086,6 +6079,7 @@
       <w:r>
         <w:rPr>
           <w:noProof/>
+          <w:lang w:val="en-US"/>
         </w:rPr>
         <w:drawing>
           <wp:inline distT="0" distB="0" distL="0" distR="0" wp14:anchorId="4243D507" wp14:editId="284CCF4F">
@@ -6229,6 +6223,30 @@
         </w:rPr>
       </w:pPr>
     </w:p>
+    <w:p>
+      <w:pPr>
+        <w:pStyle w:val="Prrafodelista"/>
+        <w:spacing w:line="240" w:lineRule="auto"/>
+        <w:jc w:val="both"/>
+        <w:rPr>
+          <w:rFonts w:ascii="Arial" w:hAnsi="Arial" w:cs="Arial"/>
+          <w:sz w:val="24"/>
+          <w:szCs w:val="24"/>
+        </w:rPr>
+      </w:pPr>
+    </w:p>
+    <w:p>
+      <w:pPr>
+        <w:pStyle w:val="Prrafodelista"/>
+        <w:spacing w:line="240" w:lineRule="auto"/>
+        <w:jc w:val="both"/>
+        <w:rPr>
+          <w:rFonts w:ascii="Arial" w:hAnsi="Arial" w:cs="Arial"/>
+          <w:sz w:val="24"/>
+          <w:szCs w:val="24"/>
+        </w:rPr>
+      </w:pPr>
+    </w:p>
     <w:tbl>
       <w:tblPr>
         <w:tblStyle w:val="Tablaconcuadrcula"/>
@@ -6277,6 +6295,7 @@
                 <w:sz w:val="24"/>
                 <w:szCs w:val="24"/>
               </w:rPr>
+              <w:lastRenderedPageBreak/>
               <w:t>CLAVES</w:t>
             </w:r>
           </w:p>
@@ -6556,7 +6575,6 @@
                 <w:sz w:val="24"/>
                 <w:szCs w:val="24"/>
               </w:rPr>
-              <w:lastRenderedPageBreak/>
               <w:t>PROBABILIDAD</w:t>
             </w:r>
           </w:p>
@@ -8663,7 +8681,6 @@
           <w:sz w:val="24"/>
           <w:szCs w:val="24"/>
         </w:rPr>
-        <w:lastRenderedPageBreak/>
         <w:t>Volvemos a sumar la probabilidad de los últimos dos, y se debe colocar de primera entre las probabilidades iguales:</w:t>
       </w:r>
     </w:p>
@@ -11528,6 +11545,19 @@
         </w:rPr>
       </w:pPr>
     </w:p>
+    <w:p>
+      <w:pPr>
+        <w:pStyle w:val="Prrafodelista"/>
+        <w:spacing w:line="240" w:lineRule="auto"/>
+        <w:ind w:left="2160"/>
+        <w:jc w:val="both"/>
+        <w:rPr>
+          <w:rFonts w:ascii="Arial" w:hAnsi="Arial" w:cs="Arial"/>
+          <w:sz w:val="24"/>
+          <w:szCs w:val="24"/>
+        </w:rPr>
+      </w:pPr>
+    </w:p>
     <w:tbl>
       <w:tblPr>
         <w:tblStyle w:val="Tablaconcuadrcula"/>
@@ -11569,6 +11599,7 @@
                 <w:sz w:val="24"/>
                 <w:szCs w:val="24"/>
               </w:rPr>
+              <w:lastRenderedPageBreak/>
               <w:t>C</w:t>
             </w:r>
           </w:p>
@@ -11835,7 +11866,6 @@
                 <w:sz w:val="24"/>
                 <w:szCs w:val="24"/>
               </w:rPr>
-              <w:lastRenderedPageBreak/>
               <w:t>1110</w:t>
             </w:r>
           </w:p>
@@ -12224,7 +12254,7 @@
 </file>
 
 <file path=word/numbering.xml><?xml version="1.0" encoding="utf-8"?>
-<w:numbering xmlns:wpc="http://schemas.microsoft.com/office/word/2010/wordprocessingCanvas" xmlns:cx="http://schemas.microsoft.com/office/drawing/2014/chartex" xmlns:cx1="http://schemas.microsoft.com/office/drawing/2015/9/8/chartex" xmlns:cx2="http://schemas.microsoft.com/office/drawing/2015/10/21/chartex" xmlns:cx3="http://schemas.microsoft.com/office/drawing/2016/5/9/chartex" xmlns:cx4="http://schemas.microsoft.com/office/drawing/2016/5/10/chartex" xmlns:cx5="http://schemas.microsoft.com/office/drawing/2016/5/11/chartex" xmlns:cx6="http://schemas.microsoft.com/office/drawing/2016/5/12/chartex" xmlns:cx7="http://schemas.microsoft.com/office/drawing/2016/5/13/chartex" xmlns:cx8="http://schemas.microsoft.com/office/drawing/2016/5/14/chartex" xmlns:mc="http://schemas.openxmlformats.org/markup-compatibility/2006" xmlns:aink="http://schemas.microsoft.com/office/drawing/2016/ink" xmlns:am3d="http://schemas.microsoft.com/office/drawing/2017/model3d" xmlns:o="urn:schemas-microsoft-com:office:office" xmlns:oel="http://schemas.microsoft.com/office/2019/extlst" xmlns:r="http://schemas.openxmlformats.org/officeDocument/2006/relationships" xmlns:m="http://schemas.openxmlformats.org/officeDocument/2006/math" xmlns:v="urn:schemas-microsoft-com:vml" xmlns:wp14="http://schemas.microsoft.com/office/word/2010/wordprocessingDrawing" xmlns:wp="http://schemas.openxmlformats.org/drawingml/2006/wordprocessingDrawing" xmlns:w10="urn:schemas-microsoft-com:office:word" xmlns:w="http://schemas.openxmlformats.org/wordprocessingml/2006/main" xmlns:w14="http://schemas.microsoft.com/office/word/2010/wordml" xmlns:w15="http://schemas.microsoft.com/office/word/2012/wordml" xmlns:w16cex="http://schemas.microsoft.com/office/word/2018/wordml/cex" xmlns:w16cid="http://schemas.microsoft.com/office/word/2016/wordml/cid" xmlns:w16="http://schemas.microsoft.com/office/word/2018/wordml" xmlns:w16sdtdh="http://schemas.microsoft.com/office/word/2020/wordml/sdtdatahash" xmlns:w16se="http://schemas.microsoft.com/office/word/2015/wordml/symex" xmlns:wpg="http://schemas.microsoft.com/office/word/2010/wordprocessingGroup" xmlns:wpi="http://schemas.microsoft.com/office/word/2010/wordprocessingInk" xmlns:wne="http://schemas.microsoft.com/office/word/2006/wordml" xmlns:wps="http://schemas.microsoft.com/office/word/2010/wordprocessingShape" mc:Ignorable="w14 w15 w16se w16cid w16 w16cex w16sdtdh wp14">
+<w:numbering xmlns:wpc="http://schemas.microsoft.com/office/word/2010/wordprocessingCanvas" xmlns:cx="http://schemas.microsoft.com/office/drawing/2014/chartex" xmlns:cx1="http://schemas.microsoft.com/office/drawing/2015/9/8/chartex" xmlns:mc="http://schemas.openxmlformats.org/markup-compatibility/2006" xmlns:o="urn:schemas-microsoft-com:office:office" xmlns:r="http://schemas.openxmlformats.org/officeDocument/2006/relationships" xmlns:m="http://schemas.openxmlformats.org/officeDocument/2006/math" xmlns:v="urn:schemas-microsoft-com:vml" xmlns:wp14="http://schemas.microsoft.com/office/word/2010/wordprocessingDrawing" xmlns:wp="http://schemas.openxmlformats.org/drawingml/2006/wordprocessingDrawing" xmlns:w10="urn:schemas-microsoft-com:office:word" xmlns:w="http://schemas.openxmlformats.org/wordprocessingml/2006/main" xmlns:w14="http://schemas.microsoft.com/office/word/2010/wordml" xmlns:w15="http://schemas.microsoft.com/office/word/2012/wordml" xmlns:w16se="http://schemas.microsoft.com/office/word/2015/wordml/symex" xmlns:wpg="http://schemas.microsoft.com/office/word/2010/wordprocessingGroup" xmlns:wpi="http://schemas.microsoft.com/office/word/2010/wordprocessingInk" xmlns:wne="http://schemas.microsoft.com/office/word/2006/wordml" xmlns:wps="http://schemas.microsoft.com/office/word/2010/wordprocessingShape" mc:Ignorable="w14 w15 w16se wp14">
   <w:abstractNum w:abstractNumId="0" w15:restartNumberingAfterBreak="0">
     <w:nsid w:val="104B36CB"/>
     <w:multiLevelType w:val="multilevel"/>
@@ -13025,32 +13055,32 @@
       </w:pPr>
     </w:lvl>
   </w:abstractNum>
-  <w:num w:numId="1" w16cid:durableId="576939655">
+  <w:num w:numId="1">
     <w:abstractNumId w:val="2"/>
   </w:num>
-  <w:num w:numId="2" w16cid:durableId="446436512">
+  <w:num w:numId="2">
     <w:abstractNumId w:val="0"/>
   </w:num>
-  <w:num w:numId="3" w16cid:durableId="783311186">
+  <w:num w:numId="3">
     <w:abstractNumId w:val="1"/>
   </w:num>
-  <w:num w:numId="4" w16cid:durableId="519784602">
+  <w:num w:numId="4">
     <w:abstractNumId w:val="3"/>
   </w:num>
-  <w:num w:numId="5" w16cid:durableId="880246203">
+  <w:num w:numId="5">
     <w:abstractNumId w:val="5"/>
   </w:num>
-  <w:num w:numId="6" w16cid:durableId="47455527">
+  <w:num w:numId="6">
     <w:abstractNumId w:val="4"/>
   </w:num>
-  <w:num w:numId="7" w16cid:durableId="1633828591">
+  <w:num w:numId="7">
     <w:abstractNumId w:val="6"/>
   </w:num>
 </w:numbering>
 </file>
 
 <file path=word/styles.xml><?xml version="1.0" encoding="utf-8"?>
-<w:styles xmlns:mc="http://schemas.openxmlformats.org/markup-compatibility/2006" xmlns:r="http://schemas.openxmlformats.org/officeDocument/2006/relationships" xmlns:w="http://schemas.openxmlformats.org/wordprocessingml/2006/main" xmlns:w14="http://schemas.microsoft.com/office/word/2010/wordml" xmlns:w15="http://schemas.microsoft.com/office/word/2012/wordml" xmlns:w16cex="http://schemas.microsoft.com/office/word/2018/wordml/cex" xmlns:w16cid="http://schemas.microsoft.com/office/word/2016/wordml/cid" xmlns:w16="http://schemas.microsoft.com/office/word/2018/wordml" xmlns:w16sdtdh="http://schemas.microsoft.com/office/word/2020/wordml/sdtdatahash" xmlns:w16se="http://schemas.microsoft.com/office/word/2015/wordml/symex" mc:Ignorable="w14 w15 w16se w16cid w16 w16cex w16sdtdh">
+<w:styles xmlns:mc="http://schemas.openxmlformats.org/markup-compatibility/2006" xmlns:r="http://schemas.openxmlformats.org/officeDocument/2006/relationships" xmlns:w="http://schemas.openxmlformats.org/wordprocessingml/2006/main" xmlns:w14="http://schemas.microsoft.com/office/word/2010/wordml" xmlns:w15="http://schemas.microsoft.com/office/word/2012/wordml" xmlns:w16se="http://schemas.microsoft.com/office/word/2015/wordml/symex" mc:Ignorable="w14 w15 w16se">
   <w:docDefaults>
     <w:rPrDefault>
       <w:rPr>
@@ -13066,7 +13096,7 @@
       </w:pPr>
     </w:pPrDefault>
   </w:docDefaults>
-  <w:latentStyles w:defLockedState="0" w:defUIPriority="99" w:defSemiHidden="0" w:defUnhideWhenUsed="0" w:defQFormat="0" w:count="376">
+  <w:latentStyles w:defLockedState="0" w:defUIPriority="99" w:defSemiHidden="0" w:defUnhideWhenUsed="0" w:defQFormat="0" w:count="371">
     <w:lsdException w:name="Normal" w:uiPriority="0" w:qFormat="1"/>
     <w:lsdException w:name="heading 1" w:uiPriority="9" w:qFormat="1"/>
     <w:lsdException w:name="heading 2" w:semiHidden="1" w:uiPriority="9" w:unhideWhenUsed="1" w:qFormat="1"/>
@@ -13172,6 +13202,7 @@
     <w:lsdException w:name="HTML Sample" w:semiHidden="1" w:unhideWhenUsed="1"/>
     <w:lsdException w:name="HTML Typewriter" w:semiHidden="1" w:unhideWhenUsed="1"/>
     <w:lsdException w:name="HTML Variable" w:semiHidden="1" w:unhideWhenUsed="1"/>
+    <w:lsdException w:name="Normal Table" w:semiHidden="1" w:unhideWhenUsed="1"/>
     <w:lsdException w:name="annotation subject" w:semiHidden="1" w:unhideWhenUsed="1"/>
     <w:lsdException w:name="No List" w:semiHidden="1" w:unhideWhenUsed="1"/>
     <w:lsdException w:name="Outline List 1" w:semiHidden="1" w:unhideWhenUsed="1"/>
@@ -13214,8 +13245,11 @@
     <w:lsdException w:name="Table Contemporary" w:semiHidden="1" w:unhideWhenUsed="1"/>
     <w:lsdException w:name="Table Elegant" w:semiHidden="1" w:unhideWhenUsed="1"/>
     <w:lsdException w:name="Table Professional" w:semiHidden="1" w:unhideWhenUsed="1"/>
+    <w:lsdException w:name="Table Subtle 1" w:semiHidden="1" w:unhideWhenUsed="1"/>
     <w:lsdException w:name="Table Subtle 2" w:semiHidden="1" w:unhideWhenUsed="1"/>
     <w:lsdException w:name="Table Web 1" w:semiHidden="1" w:unhideWhenUsed="1"/>
+    <w:lsdException w:name="Table Web 2" w:semiHidden="1" w:unhideWhenUsed="1"/>
+    <w:lsdException w:name="Table Web 3" w:semiHidden="1" w:unhideWhenUsed="1"/>
     <w:lsdException w:name="Balloon Text" w:semiHidden="1" w:unhideWhenUsed="1"/>
     <w:lsdException w:name="Table Grid" w:uiPriority="39"/>
     <w:lsdException w:name="Table Theme" w:semiHidden="1" w:unhideWhenUsed="1"/>
@@ -13434,11 +13468,6 @@
     <w:lsdException w:name="List Table 5 Dark Accent 6" w:uiPriority="50"/>
     <w:lsdException w:name="List Table 6 Colorful Accent 6" w:uiPriority="51"/>
     <w:lsdException w:name="List Table 7 Colorful Accent 6" w:uiPriority="52"/>
-    <w:lsdException w:name="Mention" w:semiHidden="1" w:unhideWhenUsed="1"/>
-    <w:lsdException w:name="Smart Hyperlink" w:semiHidden="1" w:unhideWhenUsed="1"/>
-    <w:lsdException w:name="Hashtag" w:semiHidden="1" w:unhideWhenUsed="1"/>
-    <w:lsdException w:name="Unresolved Mention" w:semiHidden="1" w:unhideWhenUsed="1"/>
-    <w:lsdException w:name="Smart Link" w:semiHidden="1" w:unhideWhenUsed="1"/>
   </w:latentStyles>
   <w:style w:type="paragraph" w:default="1" w:styleId="Normal">
     <w:name w:val="Normal"/>
@@ -13957,7 +13986,7 @@
 </file>
 
 <file path=customXml/itemProps1.xml><?xml version="1.0" encoding="utf-8"?>
-<ds:datastoreItem xmlns:ds="http://schemas.openxmlformats.org/officeDocument/2006/customXml" ds:itemID="{6499BBF6-EBAC-432F-A433-928875B5D46A}">
+<ds:datastoreItem xmlns:ds="http://schemas.openxmlformats.org/officeDocument/2006/customXml" ds:itemID="{99BF5FB4-A0A0-40E3-840F-DEF2F98ACB58}">
   <ds:schemaRefs>
     <ds:schemaRef ds:uri="http://schemas.openxmlformats.org/officeDocument/2006/bibliography"/>
   </ds:schemaRefs>

</xml_diff>